<commit_message>
finished version of the codes
</commit_message>
<xml_diff>
--- a/Task_Breakdown_and_Wireframe.docx
+++ b/Task_Breakdown_and_Wireframe.docx
@@ -25,23 +25,13 @@
         </w:rPr>
         <w:t xml:space="preserve"> </w:t>
       </w:r>
-      <w:proofErr w:type="spellStart"/>
       <w:r>
         <w:rPr>
           <w:b/>
           <w:sz w:val="20"/>
           <w:szCs w:val="20"/>
         </w:rPr>
-        <w:t>Junhui</w:t>
-      </w:r>
-      <w:proofErr w:type="spellEnd"/>
-      <w:r>
-        <w:rPr>
-          <w:b/>
-          <w:sz w:val="20"/>
-          <w:szCs w:val="20"/>
-        </w:rPr>
-        <w:t xml:space="preserve"> He</w:t>
+        <w:t>Junhui He</w:t>
       </w:r>
     </w:p>
     <w:p>
@@ -544,6 +534,61 @@
                 <w:szCs w:val="20"/>
               </w:rPr>
             </w:pPr>
+            <w:r>
+              <w:rPr>
+                <w:sz w:val="20"/>
+                <w:szCs w:val="20"/>
+              </w:rPr>
+              <w:t>3/20/18</w:t>
+            </w:r>
+          </w:p>
+          <w:p>
+            <w:pPr>
+              <w:jc w:val="center"/>
+              <w:rPr>
+                <w:sz w:val="20"/>
+                <w:szCs w:val="20"/>
+              </w:rPr>
+            </w:pPr>
+            <w:r>
+              <w:rPr>
+                <w:sz w:val="20"/>
+                <w:szCs w:val="20"/>
+              </w:rPr>
+              <w:t>(Some finished)</w:t>
+            </w:r>
+          </w:p>
+          <w:p>
+            <w:pPr>
+              <w:jc w:val="center"/>
+              <w:rPr>
+                <w:sz w:val="20"/>
+                <w:szCs w:val="20"/>
+              </w:rPr>
+            </w:pPr>
+            <w:r>
+              <w:rPr>
+                <w:sz w:val="20"/>
+                <w:szCs w:val="20"/>
+              </w:rPr>
+              <w:t>3/27/18</w:t>
+            </w:r>
+          </w:p>
+          <w:p>
+            <w:pPr>
+              <w:jc w:val="center"/>
+              <w:rPr>
+                <w:sz w:val="20"/>
+                <w:szCs w:val="20"/>
+              </w:rPr>
+            </w:pPr>
+            <w:r>
+              <w:rPr>
+                <w:sz w:val="20"/>
+                <w:szCs w:val="20"/>
+              </w:rPr>
+              <w:t>(after changing some design)</w:t>
+            </w:r>
           </w:p>
         </w:tc>
       </w:tr>
@@ -611,6 +656,13 @@
                 <w:szCs w:val="20"/>
               </w:rPr>
             </w:pPr>
+            <w:r>
+              <w:rPr>
+                <w:sz w:val="20"/>
+                <w:szCs w:val="20"/>
+              </w:rPr>
+              <w:t>3/21/18</w:t>
+            </w:r>
           </w:p>
         </w:tc>
       </w:tr>
@@ -678,6 +730,13 @@
                 <w:szCs w:val="20"/>
               </w:rPr>
             </w:pPr>
+            <w:r>
+              <w:rPr>
+                <w:sz w:val="20"/>
+                <w:szCs w:val="20"/>
+              </w:rPr>
+              <w:t>3/22/18</w:t>
+            </w:r>
           </w:p>
         </w:tc>
       </w:tr>
@@ -745,6 +804,13 @@
                 <w:szCs w:val="20"/>
               </w:rPr>
             </w:pPr>
+            <w:r>
+              <w:rPr>
+                <w:sz w:val="20"/>
+                <w:szCs w:val="20"/>
+              </w:rPr>
+              <w:t>3/22/18</w:t>
+            </w:r>
           </w:p>
         </w:tc>
       </w:tr>
@@ -812,6 +878,13 @@
                 <w:szCs w:val="20"/>
               </w:rPr>
             </w:pPr>
+            <w:r>
+              <w:rPr>
+                <w:sz w:val="20"/>
+                <w:szCs w:val="20"/>
+              </w:rPr>
+              <w:t>3/22/18</w:t>
+            </w:r>
           </w:p>
         </w:tc>
       </w:tr>
@@ -879,12 +952,19 @@
                 <w:szCs w:val="20"/>
               </w:rPr>
             </w:pPr>
+            <w:r>
+              <w:rPr>
+                <w:sz w:val="20"/>
+                <w:szCs w:val="20"/>
+              </w:rPr>
+              <w:t>3/25/18</w:t>
+            </w:r>
           </w:p>
         </w:tc>
       </w:tr>
       <w:tr>
         <w:trPr>
-          <w:trHeight w:val="221"/>
+          <w:trHeight w:val="213"/>
         </w:trPr>
         <w:tc>
           <w:tcPr>
@@ -930,22 +1010,110 @@
                 <w:sz w:val="20"/>
                 <w:szCs w:val="20"/>
               </w:rPr>
-              <w:t>3/28/18</w:t>
-            </w:r>
-          </w:p>
-        </w:tc>
-        <w:tc>
-          <w:tcPr>
-            <w:tcW w:w="1544" w:type="dxa"/>
-          </w:tcPr>
-          <w:p>
-            <w:pPr>
-              <w:jc w:val="center"/>
-              <w:rPr>
-                <w:sz w:val="20"/>
-                <w:szCs w:val="20"/>
-              </w:rPr>
-            </w:pPr>
+              <w:t>3/2</w:t>
+            </w:r>
+            <w:r>
+              <w:rPr>
+                <w:sz w:val="20"/>
+                <w:szCs w:val="20"/>
+              </w:rPr>
+              <w:t>7</w:t>
+            </w:r>
+            <w:r>
+              <w:rPr>
+                <w:sz w:val="20"/>
+                <w:szCs w:val="20"/>
+              </w:rPr>
+              <w:t>/18</w:t>
+            </w:r>
+          </w:p>
+        </w:tc>
+        <w:tc>
+          <w:tcPr>
+            <w:tcW w:w="1544" w:type="dxa"/>
+          </w:tcPr>
+          <w:p>
+            <w:pPr>
+              <w:jc w:val="center"/>
+              <w:rPr>
+                <w:sz w:val="20"/>
+                <w:szCs w:val="20"/>
+              </w:rPr>
+            </w:pPr>
+            <w:r>
+              <w:rPr>
+                <w:sz w:val="20"/>
+                <w:szCs w:val="20"/>
+              </w:rPr>
+              <w:t>3/27/18</w:t>
+            </w:r>
+          </w:p>
+        </w:tc>
+      </w:tr>
+      <w:tr>
+        <w:trPr>
+          <w:trHeight w:val="213"/>
+        </w:trPr>
+        <w:tc>
+          <w:tcPr>
+            <w:tcW w:w="6108" w:type="dxa"/>
+          </w:tcPr>
+          <w:p>
+            <w:pPr>
+              <w:rPr>
+                <w:sz w:val="20"/>
+                <w:szCs w:val="20"/>
+              </w:rPr>
+            </w:pPr>
+            <w:r>
+              <w:rPr>
+                <w:sz w:val="20"/>
+                <w:szCs w:val="20"/>
+              </w:rPr>
+              <w:t>11. Add the data visialuzation</w:t>
+            </w:r>
+          </w:p>
+        </w:tc>
+        <w:tc>
+          <w:tcPr>
+            <w:tcW w:w="1544" w:type="dxa"/>
+          </w:tcPr>
+          <w:p>
+            <w:pPr>
+              <w:jc w:val="center"/>
+              <w:rPr>
+                <w:sz w:val="20"/>
+                <w:szCs w:val="20"/>
+              </w:rPr>
+            </w:pPr>
+            <w:r>
+              <w:rPr>
+                <w:sz w:val="20"/>
+                <w:szCs w:val="20"/>
+              </w:rPr>
+              <w:t>3/27/18</w:t>
+            </w:r>
+          </w:p>
+        </w:tc>
+        <w:tc>
+          <w:tcPr>
+            <w:tcW w:w="1544" w:type="dxa"/>
+          </w:tcPr>
+          <w:p>
+            <w:pPr>
+              <w:jc w:val="center"/>
+              <w:rPr>
+                <w:sz w:val="20"/>
+                <w:szCs w:val="20"/>
+              </w:rPr>
+            </w:pPr>
+            <w:r>
+              <w:rPr>
+                <w:sz w:val="20"/>
+                <w:szCs w:val="20"/>
+              </w:rPr>
+              <w:t>3/27/18</w:t>
+            </w:r>
           </w:p>
         </w:tc>
       </w:tr>
@@ -957,529 +1125,8 @@
           <w:szCs w:val="20"/>
         </w:rPr>
       </w:pPr>
-    </w:p>
-    <w:p>
-      <w:pPr>
-        <w:rPr>
-          <w:sz w:val="20"/>
-          <w:szCs w:val="20"/>
-        </w:rPr>
-      </w:pPr>
-    </w:p>
-    <w:p>
-      <w:pPr>
-        <w:rPr>
-          <w:sz w:val="20"/>
-          <w:szCs w:val="20"/>
-        </w:rPr>
-      </w:pPr>
-    </w:p>
-    <w:p>
-      <w:pPr>
-        <w:rPr>
-          <w:sz w:val="20"/>
-          <w:szCs w:val="20"/>
-        </w:rPr>
-      </w:pPr>
-      <w:r>
-        <w:rPr>
-          <w:sz w:val="20"/>
-          <w:szCs w:val="20"/>
-        </w:rPr>
-        <w:t>You can see the wireframe in the following website.</w:t>
-      </w:r>
-    </w:p>
-    <w:p>
-      <w:pPr>
-        <w:rPr>
-          <w:sz w:val="20"/>
-          <w:szCs w:val="20"/>
-        </w:rPr>
-      </w:pPr>
-      <w:r>
-        <w:rPr>
-          <w:sz w:val="20"/>
-          <w:szCs w:val="20"/>
-        </w:rPr>
-        <w:t>https://balsamiq.cloud/sway15b/pmlqbf3</w:t>
-      </w:r>
       <w:bookmarkStart w:id="0" w:name="_GoBack"/>
       <w:bookmarkEnd w:id="0"/>
-    </w:p>
-    <w:p>
-      <w:pPr>
-        <w:rPr>
-          <w:sz w:val="20"/>
-          <w:szCs w:val="20"/>
-        </w:rPr>
-      </w:pPr>
-    </w:p>
-    <w:p>
-      <w:pPr>
-        <w:rPr>
-          <w:sz w:val="20"/>
-          <w:szCs w:val="20"/>
-        </w:rPr>
-      </w:pPr>
-      <w:r>
-        <w:rPr>
-          <w:noProof/>
-          <w:sz w:val="20"/>
-          <w:szCs w:val="20"/>
-        </w:rPr>
-        <w:lastRenderedPageBreak/>
-        <w:drawing>
-          <wp:inline distT="0" distB="0" distL="0" distR="0" wp14:anchorId="58DECCB9" wp14:editId="419C2073">
-            <wp:extent cx="5477510" cy="4554220"/>
-            <wp:effectExtent l="0" t="0" r="8890" b="0"/>
-            <wp:docPr id="1" name="Picture 1" descr="../Web%20Design/index.png"/>
-            <wp:cNvGraphicFramePr>
-              <a:graphicFrameLocks xmlns:a="http://schemas.openxmlformats.org/drawingml/2006/main" noChangeAspect="1"/>
-            </wp:cNvGraphicFramePr>
-            <a:graphic xmlns:a="http://schemas.openxmlformats.org/drawingml/2006/main">
-              <a:graphicData uri="http://schemas.openxmlformats.org/drawingml/2006/picture">
-                <pic:pic xmlns:pic="http://schemas.openxmlformats.org/drawingml/2006/picture">
-                  <pic:nvPicPr>
-                    <pic:cNvPr id="0" name="Picture 1" descr="../Web%20Design/index.png"/>
-                    <pic:cNvPicPr>
-                      <a:picLocks noChangeAspect="1" noChangeArrowheads="1"/>
-                    </pic:cNvPicPr>
-                  </pic:nvPicPr>
-                  <pic:blipFill>
-                    <a:blip r:embed="rId4">
-                      <a:extLst>
-                        <a:ext uri="{28A0092B-C50C-407E-A947-70E740481C1C}">
-                          <a14:useLocalDpi xmlns:a14="http://schemas.microsoft.com/office/drawing/2010/main" val="0"/>
-                        </a:ext>
-                      </a:extLst>
-                    </a:blip>
-                    <a:srcRect/>
-                    <a:stretch>
-                      <a:fillRect/>
-                    </a:stretch>
-                  </pic:blipFill>
-                  <pic:spPr bwMode="auto">
-                    <a:xfrm>
-                      <a:off x="0" y="0"/>
-                      <a:ext cx="5477510" cy="4554220"/>
-                    </a:xfrm>
-                    <a:prstGeom prst="rect">
-                      <a:avLst/>
-                    </a:prstGeom>
-                    <a:noFill/>
-                    <a:ln>
-                      <a:noFill/>
-                    </a:ln>
-                  </pic:spPr>
-                </pic:pic>
-              </a:graphicData>
-            </a:graphic>
-          </wp:inline>
-        </w:drawing>
-      </w:r>
-    </w:p>
-    <w:p>
-      <w:pPr>
-        <w:rPr>
-          <w:sz w:val="20"/>
-          <w:szCs w:val="20"/>
-        </w:rPr>
-      </w:pPr>
-    </w:p>
-    <w:p>
-      <w:pPr>
-        <w:rPr>
-          <w:sz w:val="20"/>
-          <w:szCs w:val="20"/>
-        </w:rPr>
-      </w:pPr>
-      <w:r>
-        <w:rPr>
-          <w:sz w:val="20"/>
-          <w:szCs w:val="20"/>
-        </w:rPr>
-        <w:br w:type="page"/>
-      </w:r>
-    </w:p>
-    <w:p>
-      <w:pPr>
-        <w:rPr>
-          <w:sz w:val="20"/>
-          <w:szCs w:val="20"/>
-        </w:rPr>
-      </w:pPr>
-      <w:r>
-        <w:rPr>
-          <w:noProof/>
-          <w:sz w:val="20"/>
-          <w:szCs w:val="20"/>
-        </w:rPr>
-        <w:lastRenderedPageBreak/>
-        <w:drawing>
-          <wp:inline distT="0" distB="0" distL="0" distR="0" wp14:anchorId="23DCFE0D" wp14:editId="222E5FA7">
-            <wp:extent cx="5477510" cy="5530850"/>
-            <wp:effectExtent l="0" t="0" r="8890" b="6350"/>
-            <wp:docPr id="2" name="Picture 2" descr="../Web%20Design/about.png"/>
-            <wp:cNvGraphicFramePr>
-              <a:graphicFrameLocks xmlns:a="http://schemas.openxmlformats.org/drawingml/2006/main" noChangeAspect="1"/>
-            </wp:cNvGraphicFramePr>
-            <a:graphic xmlns:a="http://schemas.openxmlformats.org/drawingml/2006/main">
-              <a:graphicData uri="http://schemas.openxmlformats.org/drawingml/2006/picture">
-                <pic:pic xmlns:pic="http://schemas.openxmlformats.org/drawingml/2006/picture">
-                  <pic:nvPicPr>
-                    <pic:cNvPr id="0" name="Picture 2" descr="../Web%20Design/about.png"/>
-                    <pic:cNvPicPr>
-                      <a:picLocks noChangeAspect="1" noChangeArrowheads="1"/>
-                    </pic:cNvPicPr>
-                  </pic:nvPicPr>
-                  <pic:blipFill>
-                    <a:blip r:embed="rId5">
-                      <a:extLst>
-                        <a:ext uri="{28A0092B-C50C-407E-A947-70E740481C1C}">
-                          <a14:useLocalDpi xmlns:a14="http://schemas.microsoft.com/office/drawing/2010/main" val="0"/>
-                        </a:ext>
-                      </a:extLst>
-                    </a:blip>
-                    <a:srcRect/>
-                    <a:stretch>
-                      <a:fillRect/>
-                    </a:stretch>
-                  </pic:blipFill>
-                  <pic:spPr bwMode="auto">
-                    <a:xfrm>
-                      <a:off x="0" y="0"/>
-                      <a:ext cx="5477510" cy="5530850"/>
-                    </a:xfrm>
-                    <a:prstGeom prst="rect">
-                      <a:avLst/>
-                    </a:prstGeom>
-                    <a:noFill/>
-                    <a:ln>
-                      <a:noFill/>
-                    </a:ln>
-                  </pic:spPr>
-                </pic:pic>
-              </a:graphicData>
-            </a:graphic>
-          </wp:inline>
-        </w:drawing>
-      </w:r>
-    </w:p>
-    <w:p>
-      <w:pPr>
-        <w:rPr>
-          <w:sz w:val="20"/>
-          <w:szCs w:val="20"/>
-        </w:rPr>
-      </w:pPr>
-      <w:r>
-        <w:rPr>
-          <w:sz w:val="20"/>
-          <w:szCs w:val="20"/>
-        </w:rPr>
-        <w:br w:type="page"/>
-      </w:r>
-    </w:p>
-    <w:p>
-      <w:pPr>
-        <w:rPr>
-          <w:sz w:val="20"/>
-          <w:szCs w:val="20"/>
-        </w:rPr>
-      </w:pPr>
-      <w:r>
-        <w:rPr>
-          <w:noProof/>
-          <w:sz w:val="20"/>
-          <w:szCs w:val="20"/>
-        </w:rPr>
-        <w:lastRenderedPageBreak/>
-        <w:drawing>
-          <wp:inline distT="0" distB="0" distL="0" distR="0" wp14:anchorId="12D3CC19" wp14:editId="3F9D73BE">
-            <wp:extent cx="5477510" cy="5584190"/>
-            <wp:effectExtent l="0" t="0" r="8890" b="3810"/>
-            <wp:docPr id="3" name="Picture 3" descr="../Web%20Design/store%20info.png"/>
-            <wp:cNvGraphicFramePr>
-              <a:graphicFrameLocks xmlns:a="http://schemas.openxmlformats.org/drawingml/2006/main" noChangeAspect="1"/>
-            </wp:cNvGraphicFramePr>
-            <a:graphic xmlns:a="http://schemas.openxmlformats.org/drawingml/2006/main">
-              <a:graphicData uri="http://schemas.openxmlformats.org/drawingml/2006/picture">
-                <pic:pic xmlns:pic="http://schemas.openxmlformats.org/drawingml/2006/picture">
-                  <pic:nvPicPr>
-                    <pic:cNvPr id="0" name="Picture 3" descr="../Web%20Design/store%20info.png"/>
-                    <pic:cNvPicPr>
-                      <a:picLocks noChangeAspect="1" noChangeArrowheads="1"/>
-                    </pic:cNvPicPr>
-                  </pic:nvPicPr>
-                  <pic:blipFill>
-                    <a:blip r:embed="rId6">
-                      <a:extLst>
-                        <a:ext uri="{28A0092B-C50C-407E-A947-70E740481C1C}">
-                          <a14:useLocalDpi xmlns:a14="http://schemas.microsoft.com/office/drawing/2010/main" val="0"/>
-                        </a:ext>
-                      </a:extLst>
-                    </a:blip>
-                    <a:srcRect/>
-                    <a:stretch>
-                      <a:fillRect/>
-                    </a:stretch>
-                  </pic:blipFill>
-                  <pic:spPr bwMode="auto">
-                    <a:xfrm>
-                      <a:off x="0" y="0"/>
-                      <a:ext cx="5477510" cy="5584190"/>
-                    </a:xfrm>
-                    <a:prstGeom prst="rect">
-                      <a:avLst/>
-                    </a:prstGeom>
-                    <a:noFill/>
-                    <a:ln>
-                      <a:noFill/>
-                    </a:ln>
-                  </pic:spPr>
-                </pic:pic>
-              </a:graphicData>
-            </a:graphic>
-          </wp:inline>
-        </w:drawing>
-      </w:r>
-    </w:p>
-    <w:p>
-      <w:pPr>
-        <w:rPr>
-          <w:sz w:val="20"/>
-          <w:szCs w:val="20"/>
-        </w:rPr>
-      </w:pPr>
-      <w:r>
-        <w:rPr>
-          <w:sz w:val="20"/>
-          <w:szCs w:val="20"/>
-        </w:rPr>
-        <w:br w:type="page"/>
-      </w:r>
-    </w:p>
-    <w:p>
-      <w:pPr>
-        <w:rPr>
-          <w:sz w:val="20"/>
-          <w:szCs w:val="20"/>
-        </w:rPr>
-      </w:pPr>
-      <w:r>
-        <w:rPr>
-          <w:noProof/>
-          <w:sz w:val="20"/>
-          <w:szCs w:val="20"/>
-        </w:rPr>
-        <w:lastRenderedPageBreak/>
-        <w:drawing>
-          <wp:inline distT="0" distB="0" distL="0" distR="0" wp14:anchorId="4F9A85AA" wp14:editId="431091E5">
-            <wp:extent cx="5477510" cy="3178175"/>
-            <wp:effectExtent l="0" t="0" r="8890" b="0"/>
-            <wp:docPr id="5" name="Picture 5" descr="../Web%20Design/pricing%20and%20order.png"/>
-            <wp:cNvGraphicFramePr>
-              <a:graphicFrameLocks xmlns:a="http://schemas.openxmlformats.org/drawingml/2006/main" noChangeAspect="1"/>
-            </wp:cNvGraphicFramePr>
-            <a:graphic xmlns:a="http://schemas.openxmlformats.org/drawingml/2006/main">
-              <a:graphicData uri="http://schemas.openxmlformats.org/drawingml/2006/picture">
-                <pic:pic xmlns:pic="http://schemas.openxmlformats.org/drawingml/2006/picture">
-                  <pic:nvPicPr>
-                    <pic:cNvPr id="0" name="Picture 5" descr="../Web%20Design/pricing%20and%20order.png"/>
-                    <pic:cNvPicPr>
-                      <a:picLocks noChangeAspect="1" noChangeArrowheads="1"/>
-                    </pic:cNvPicPr>
-                  </pic:nvPicPr>
-                  <pic:blipFill>
-                    <a:blip r:embed="rId7">
-                      <a:extLst>
-                        <a:ext uri="{28A0092B-C50C-407E-A947-70E740481C1C}">
-                          <a14:useLocalDpi xmlns:a14="http://schemas.microsoft.com/office/drawing/2010/main" val="0"/>
-                        </a:ext>
-                      </a:extLst>
-                    </a:blip>
-                    <a:srcRect/>
-                    <a:stretch>
-                      <a:fillRect/>
-                    </a:stretch>
-                  </pic:blipFill>
-                  <pic:spPr bwMode="auto">
-                    <a:xfrm>
-                      <a:off x="0" y="0"/>
-                      <a:ext cx="5477510" cy="3178175"/>
-                    </a:xfrm>
-                    <a:prstGeom prst="rect">
-                      <a:avLst/>
-                    </a:prstGeom>
-                    <a:noFill/>
-                    <a:ln>
-                      <a:noFill/>
-                    </a:ln>
-                  </pic:spPr>
-                </pic:pic>
-              </a:graphicData>
-            </a:graphic>
-          </wp:inline>
-        </w:drawing>
-      </w:r>
-    </w:p>
-    <w:p>
-      <w:pPr>
-        <w:rPr>
-          <w:sz w:val="20"/>
-          <w:szCs w:val="20"/>
-        </w:rPr>
-      </w:pPr>
-      <w:r>
-        <w:rPr>
-          <w:sz w:val="20"/>
-          <w:szCs w:val="20"/>
-        </w:rPr>
-        <w:br w:type="page"/>
-      </w:r>
-    </w:p>
-    <w:p>
-      <w:pPr>
-        <w:rPr>
-          <w:sz w:val="20"/>
-          <w:szCs w:val="20"/>
-        </w:rPr>
-      </w:pPr>
-      <w:r>
-        <w:rPr>
-          <w:noProof/>
-          <w:sz w:val="20"/>
-          <w:szCs w:val="20"/>
-        </w:rPr>
-        <w:lastRenderedPageBreak/>
-        <w:drawing>
-          <wp:inline distT="0" distB="0" distL="0" distR="0" wp14:anchorId="0886772B" wp14:editId="5E7E7392">
-            <wp:extent cx="5486400" cy="5566410"/>
-            <wp:effectExtent l="0" t="0" r="0" b="0"/>
-            <wp:docPr id="7" name="Picture 7" descr="../Web%20Design/Celebrations.png"/>
-            <wp:cNvGraphicFramePr>
-              <a:graphicFrameLocks xmlns:a="http://schemas.openxmlformats.org/drawingml/2006/main" noChangeAspect="1"/>
-            </wp:cNvGraphicFramePr>
-            <a:graphic xmlns:a="http://schemas.openxmlformats.org/drawingml/2006/main">
-              <a:graphicData uri="http://schemas.openxmlformats.org/drawingml/2006/picture">
-                <pic:pic xmlns:pic="http://schemas.openxmlformats.org/drawingml/2006/picture">
-                  <pic:nvPicPr>
-                    <pic:cNvPr id="0" name="Picture 7" descr="../Web%20Design/Celebrations.png"/>
-                    <pic:cNvPicPr>
-                      <a:picLocks noChangeAspect="1" noChangeArrowheads="1"/>
-                    </pic:cNvPicPr>
-                  </pic:nvPicPr>
-                  <pic:blipFill>
-                    <a:blip r:embed="rId8">
-                      <a:extLst>
-                        <a:ext uri="{28A0092B-C50C-407E-A947-70E740481C1C}">
-                          <a14:useLocalDpi xmlns:a14="http://schemas.microsoft.com/office/drawing/2010/main" val="0"/>
-                        </a:ext>
-                      </a:extLst>
-                    </a:blip>
-                    <a:srcRect/>
-                    <a:stretch>
-                      <a:fillRect/>
-                    </a:stretch>
-                  </pic:blipFill>
-                  <pic:spPr bwMode="auto">
-                    <a:xfrm>
-                      <a:off x="0" y="0"/>
-                      <a:ext cx="5486400" cy="5566410"/>
-                    </a:xfrm>
-                    <a:prstGeom prst="rect">
-                      <a:avLst/>
-                    </a:prstGeom>
-                    <a:noFill/>
-                    <a:ln>
-                      <a:noFill/>
-                    </a:ln>
-                  </pic:spPr>
-                </pic:pic>
-              </a:graphicData>
-            </a:graphic>
-          </wp:inline>
-        </w:drawing>
-      </w:r>
-    </w:p>
-    <w:p>
-      <w:pPr>
-        <w:rPr>
-          <w:sz w:val="20"/>
-          <w:szCs w:val="20"/>
-        </w:rPr>
-      </w:pPr>
-      <w:r>
-        <w:rPr>
-          <w:sz w:val="20"/>
-          <w:szCs w:val="20"/>
-        </w:rPr>
-        <w:br w:type="page"/>
-      </w:r>
-    </w:p>
-    <w:p>
-      <w:pPr>
-        <w:rPr>
-          <w:sz w:val="20"/>
-          <w:szCs w:val="20"/>
-        </w:rPr>
-      </w:pPr>
-      <w:r>
-        <w:rPr>
-          <w:noProof/>
-          <w:sz w:val="20"/>
-          <w:szCs w:val="20"/>
-        </w:rPr>
-        <w:lastRenderedPageBreak/>
-        <w:drawing>
-          <wp:inline distT="0" distB="0" distL="0" distR="0" wp14:anchorId="2B813FCD" wp14:editId="6DB0CADA">
-            <wp:extent cx="5486400" cy="5566410"/>
-            <wp:effectExtent l="0" t="0" r="0" b="0"/>
-            <wp:docPr id="8" name="Picture 8" descr="../Web%20Design/Wedding.png"/>
-            <wp:cNvGraphicFramePr>
-              <a:graphicFrameLocks xmlns:a="http://schemas.openxmlformats.org/drawingml/2006/main" noChangeAspect="1"/>
-            </wp:cNvGraphicFramePr>
-            <a:graphic xmlns:a="http://schemas.openxmlformats.org/drawingml/2006/main">
-              <a:graphicData uri="http://schemas.openxmlformats.org/drawingml/2006/picture">
-                <pic:pic xmlns:pic="http://schemas.openxmlformats.org/drawingml/2006/picture">
-                  <pic:nvPicPr>
-                    <pic:cNvPr id="0" name="Picture 8" descr="../Web%20Design/Wedding.png"/>
-                    <pic:cNvPicPr>
-                      <a:picLocks noChangeAspect="1" noChangeArrowheads="1"/>
-                    </pic:cNvPicPr>
-                  </pic:nvPicPr>
-                  <pic:blipFill>
-                    <a:blip r:embed="rId9">
-                      <a:extLst>
-                        <a:ext uri="{28A0092B-C50C-407E-A947-70E740481C1C}">
-                          <a14:useLocalDpi xmlns:a14="http://schemas.microsoft.com/office/drawing/2010/main" val="0"/>
-                        </a:ext>
-                      </a:extLst>
-                    </a:blip>
-                    <a:srcRect/>
-                    <a:stretch>
-                      <a:fillRect/>
-                    </a:stretch>
-                  </pic:blipFill>
-                  <pic:spPr bwMode="auto">
-                    <a:xfrm>
-                      <a:off x="0" y="0"/>
-                      <a:ext cx="5486400" cy="5566410"/>
-                    </a:xfrm>
-                    <a:prstGeom prst="rect">
-                      <a:avLst/>
-                    </a:prstGeom>
-                    <a:noFill/>
-                    <a:ln>
-                      <a:noFill/>
-                    </a:ln>
-                  </pic:spPr>
-                </pic:pic>
-              </a:graphicData>
-            </a:graphic>
-          </wp:inline>
-        </w:drawing>
-      </w:r>
     </w:p>
     <w:sectPr>
       <w:pgSz w:w="12240" w:h="15840"/>

</xml_diff>